<commit_message>
Add week 6 questions
</commit_message>
<xml_diff>
--- a/questions/EDLD 650 Class 6 Questions.docx
+++ b/questions/EDLD 650 Class 6 Questions.docx
@@ -1,13 +1,32 @@
 
 <file path=word/document.xml><?xml version="1.0" encoding="utf-8"?>
-<w:document xmlns:wpc="http://schemas.microsoft.com/office/word/2010/wordprocessingCanvas" xmlns:cx="http://schemas.microsoft.com/office/drawing/2014/chartex" xmlns:cx1="http://schemas.microsoft.com/office/drawing/2015/9/8/chartex" xmlns:mc="http://schemas.openxmlformats.org/markup-compatibility/2006" xmlns:o="urn:schemas-microsoft-com:office:office" xmlns:r="http://schemas.openxmlformats.org/officeDocument/2006/relationships" xmlns:m="http://schemas.openxmlformats.org/officeDocument/2006/math" xmlns:v="urn:schemas-microsoft-com:vml" xmlns:wp14="http://schemas.microsoft.com/office/word/2010/wordprocessingDrawing" xmlns:wp="http://schemas.openxmlformats.org/drawingml/2006/wordprocessingDrawing" xmlns:w10="urn:schemas-microsoft-com:office:word" xmlns:w="http://schemas.openxmlformats.org/wordprocessingml/2006/main" xmlns:w14="http://schemas.microsoft.com/office/word/2010/wordml" xmlns:w15="http://schemas.microsoft.com/office/word/2012/wordml" xmlns:w16se="http://schemas.microsoft.com/office/word/2015/wordml/symex" xmlns:wpg="http://schemas.microsoft.com/office/word/2010/wordprocessingGroup" xmlns:wpi="http://schemas.microsoft.com/office/word/2010/wordprocessingInk" xmlns:wne="http://schemas.microsoft.com/office/word/2006/wordml" xmlns:wps="http://schemas.microsoft.com/office/word/2010/wordprocessingShape" mc:Ignorable="w14 w15 w16se wp14">
+<w:document xmlns:wpc="http://schemas.microsoft.com/office/word/2010/wordprocessingCanvas" xmlns:cx="http://schemas.microsoft.com/office/drawing/2014/chartex" xmlns:cx1="http://schemas.microsoft.com/office/drawing/2015/9/8/chartex" xmlns:cx2="http://schemas.microsoft.com/office/drawing/2015/10/21/chartex" xmlns:cx3="http://schemas.microsoft.com/office/drawing/2016/5/9/chartex" xmlns:cx4="http://schemas.microsoft.com/office/drawing/2016/5/10/chartex" xmlns:cx5="http://schemas.microsoft.com/office/drawing/2016/5/11/chartex" xmlns:cx6="http://schemas.microsoft.com/office/drawing/2016/5/12/chartex" xmlns:cx7="http://schemas.microsoft.com/office/drawing/2016/5/13/chartex" xmlns:cx8="http://schemas.microsoft.com/office/drawing/2016/5/14/chartex" xmlns:mc="http://schemas.openxmlformats.org/markup-compatibility/2006" xmlns:aink="http://schemas.microsoft.com/office/drawing/2016/ink" xmlns:am3d="http://schemas.microsoft.com/office/drawing/2017/model3d" xmlns:o="urn:schemas-microsoft-com:office:office" xmlns:oel="http://schemas.microsoft.com/office/2019/extlst" xmlns:r="http://schemas.openxmlformats.org/officeDocument/2006/relationships" xmlns:m="http://schemas.openxmlformats.org/officeDocument/2006/math" xmlns:v="urn:schemas-microsoft-com:vml" xmlns:wp14="http://schemas.microsoft.com/office/word/2010/wordprocessingDrawing" xmlns:wp="http://schemas.openxmlformats.org/drawingml/2006/wordprocessingDrawing" xmlns:w10="urn:schemas-microsoft-com:office:word" xmlns:w="http://schemas.openxmlformats.org/wordprocessingml/2006/main" xmlns:w14="http://schemas.microsoft.com/office/word/2010/wordml" xmlns:w15="http://schemas.microsoft.com/office/word/2012/wordml" xmlns:w16cex="http://schemas.microsoft.com/office/word/2018/wordml/cex" xmlns:w16cid="http://schemas.microsoft.com/office/word/2016/wordml/cid" xmlns:w16="http://schemas.microsoft.com/office/word/2018/wordml" xmlns:w16sdtdh="http://schemas.microsoft.com/office/word/2020/wordml/sdtdatahash" xmlns:w16se="http://schemas.microsoft.com/office/word/2015/wordml/symex" xmlns:wpg="http://schemas.microsoft.com/office/word/2010/wordprocessingGroup" xmlns:wpi="http://schemas.microsoft.com/office/word/2010/wordprocessingInk" xmlns:wne="http://schemas.microsoft.com/office/word/2006/wordml" xmlns:wps="http://schemas.microsoft.com/office/word/2010/wordprocessingShape" mc:Ignorable="w14 w15 w16se w16cid w16 w16cex w16sdtdh wp14">
   <w:body>
     <w:p>
       <w:r>
         <w:t>Questions to an</w:t>
       </w:r>
       <w:r>
-        <w:t>swer in preparing for February 8 class</w:t>
+        <w:t>swer in preparing for</w:t>
+      </w:r>
+      <w:r>
+        <w:t xml:space="preserve"> Week 6</w:t>
+      </w:r>
+      <w:r>
+        <w:t xml:space="preserve"> class</w:t>
+      </w:r>
+      <w:r>
+        <w:t xml:space="preserve"> (</w:t>
+      </w:r>
+      <w:r>
+        <w:rPr>
+          <w:i/>
+          <w:iCs/>
+        </w:rPr>
+        <w:t>I won’t plan on asking about the questions in italics in class, but you should be really clear on your answers to them</w:t>
+      </w:r>
+      <w:r>
+        <w:t>)</w:t>
       </w:r>
     </w:p>
     <w:p>
@@ -137,21 +156,21 @@
         <w:rPr>
           <w:i/>
         </w:rPr>
-        <w:t xml:space="preserve">Murnane and Willett present three alternative modeling strategies for obtaining an instrumental variables </w:t>
+        <w:t xml:space="preserve">Murnane and Willett present three alternative modeling strategies for obtaining </w:t>
       </w:r>
       <w:proofErr w:type="gramStart"/>
       <w:r>
         <w:rPr>
           <w:i/>
         </w:rPr>
-        <w:t>estimate?</w:t>
+        <w:t>an instrumental variables</w:t>
       </w:r>
       <w:proofErr w:type="gramEnd"/>
       <w:r>
         <w:rPr>
           <w:i/>
         </w:rPr>
-        <w:t xml:space="preserve">  What are they and what might be reasons to choose one modeling strategy over another?</w:t>
+        <w:t xml:space="preserve"> estimate?  What are they and what might be reasons to choose one modeling strategy over another?</w:t>
       </w:r>
     </w:p>
     <w:p>
@@ -167,19 +186,11 @@
           <w:i/>
         </w:rPr>
       </w:pPr>
-      <w:proofErr w:type="gramStart"/>
-      <w:r>
-        <w:rPr>
-          <w:i/>
-        </w:rPr>
-        <w:t>Describe common types of instrumental variables in educational research?</w:t>
-      </w:r>
-      <w:proofErr w:type="gramEnd"/>
-      <w:r>
-        <w:rPr>
-          <w:i/>
-        </w:rPr>
-        <w:t xml:space="preserve">  What are the threats to the validity of each type of instrument?</w:t>
+      <w:r>
+        <w:rPr>
+          <w:i/>
+        </w:rPr>
+        <w:t>Describe common types of instrumental variables in educational research?  What are the threats to the validity of each type of instrument?</w:t>
       </w:r>
     </w:p>
     <w:p>
@@ -212,26 +223,26 @@
           <w:tab w:val="left" w:pos="1440"/>
         </w:tabs>
         <w:rPr>
-          <w:i/>
-        </w:rPr>
-      </w:pPr>
-      <w:r>
-        <w:rPr>
-          <w:i/>
+          <w:iCs/>
+        </w:rPr>
+      </w:pPr>
+      <w:r>
+        <w:rPr>
+          <w:iCs/>
         </w:rPr>
         <w:t xml:space="preserve">As we discussed in class and as MM points out, IV estimates rely only on the behavior of “compliers.” “Never-takers” and “always-takers” do not contribute to the estimates. Can you describe why this is the case conceptually (it is possible to do so mathematically as well [see Angrist, </w:t>
       </w:r>
       <w:proofErr w:type="spellStart"/>
       <w:r>
         <w:rPr>
-          <w:i/>
+          <w:iCs/>
         </w:rPr>
         <w:t>Imbens</w:t>
       </w:r>
       <w:proofErr w:type="spellEnd"/>
       <w:r>
         <w:rPr>
-          <w:i/>
+          <w:iCs/>
         </w:rPr>
         <w:t xml:space="preserve"> and Rubin (1996)] but requires a fair bit of expectation notation)?</w:t>
       </w:r>
@@ -247,15 +258,7 @@
         </w:tabs>
       </w:pPr>
       <w:r>
-        <w:t xml:space="preserve">Once </w:t>
-      </w:r>
-      <w:proofErr w:type="gramStart"/>
-      <w:r>
-        <w:t>you’ve</w:t>
-      </w:r>
-      <w:proofErr w:type="gramEnd"/>
-      <w:r>
-        <w:t xml:space="preserve"> read Murnane and Willett’s summary of Brian Jacob and Lars </w:t>
+        <w:t xml:space="preserve">Once you’ve read Murnane and Willett’s summary of Brian Jacob and Lars </w:t>
       </w:r>
       <w:proofErr w:type="spellStart"/>
       <w:r>
@@ -291,7 +294,15 @@
         </w:tabs>
       </w:pPr>
       <w:r>
-        <w:t xml:space="preserve">Why would naïve OLS estimates that regress reading scores in year </w:t>
+        <w:t xml:space="preserve">Why would naïve OLS </w:t>
+      </w:r>
+      <w:proofErr w:type="gramStart"/>
+      <w:r>
+        <w:t>estimates</w:t>
+      </w:r>
+      <w:proofErr w:type="gramEnd"/>
+      <w:r>
+        <w:t xml:space="preserve"> that regress reading scores in year </w:t>
       </w:r>
       <w:r>
         <w:rPr>
@@ -300,13 +311,8 @@
         <w:t>t</w:t>
       </w:r>
       <w:r>
-        <w:t>+</w:t>
-      </w:r>
-      <w:proofErr w:type="gramStart"/>
-      <w:r>
-        <w:t>1</w:t>
-      </w:r>
-      <w:proofErr w:type="gramEnd"/>
+        <w:t>+1</w:t>
+      </w:r>
       <w:r>
         <w:rPr>
           <w:u w:val="single"/>
@@ -418,28 +424,14 @@
         <w:rPr>
           <w:b/>
         </w:rPr>
-        <w:t xml:space="preserve">C of the Angrist and </w:t>
-      </w:r>
-      <w:proofErr w:type="spellStart"/>
-      <w:r>
+        <w:t xml:space="preserve">C of the Angrist and Lavy “Maimonides’ Rule” paper </w:t>
+      </w:r>
+    </w:p>
+    <w:p>
+      <w:pPr>
         <w:rPr>
           <w:b/>
         </w:rPr>
-        <w:t>Lavy</w:t>
-      </w:r>
-      <w:proofErr w:type="spellEnd"/>
-      <w:r>
-        <w:rPr>
-          <w:b/>
-        </w:rPr>
-        <w:t xml:space="preserve"> “Maimonides’ Rule” paper </w:t>
-      </w:r>
-    </w:p>
-    <w:p>
-      <w:pPr>
-        <w:rPr>
-          <w:b/>
-        </w:rPr>
       </w:pPr>
     </w:p>
     <w:p>
@@ -456,35 +448,7 @@
         <w:rPr>
           <w:i/>
         </w:rPr>
-        <w:t xml:space="preserve">Angrist and </w:t>
-      </w:r>
-      <w:proofErr w:type="spellStart"/>
-      <w:r>
-        <w:rPr>
-          <w:i/>
-        </w:rPr>
-        <w:t>Lavy</w:t>
-      </w:r>
-      <w:proofErr w:type="spellEnd"/>
-      <w:r>
-        <w:rPr>
-          <w:i/>
-        </w:rPr>
-        <w:t xml:space="preserve"> estimate a “fuzzy” regression discontinuity model to estimate the effect of learning in a small class. Can you articulate </w:t>
-      </w:r>
-      <w:proofErr w:type="gramStart"/>
-      <w:r>
-        <w:rPr>
-          <w:i/>
-        </w:rPr>
-        <w:t>what is “fuzzy” about their RD and what</w:t>
-      </w:r>
-      <w:proofErr w:type="gramEnd"/>
-      <w:r>
-        <w:rPr>
-          <w:i/>
-        </w:rPr>
-        <w:t xml:space="preserve"> would instead by a “sharp” RD?</w:t>
+        <w:t>Angrist and Lavy estimate a “fuzzy” regression discontinuity model to estimate the effect of learning in a small class. Can you articulate what is “fuzzy” about their RD and what would instead by a “sharp” RD?</w:t>
       </w:r>
     </w:p>
     <w:p>
@@ -601,11 +565,14 @@
         </w:rPr>
         <w:t>Explain the different ways that the authors capture the relationship between grade level enrollment and student average test scores in their 2SLS models?</w:t>
       </w:r>
-      <w:bookmarkStart w:id="0" w:name="_GoBack"/>
-      <w:bookmarkEnd w:id="0"/>
-    </w:p>
-    <w:p>
-      <w:pPr>
+    </w:p>
+    <w:p>
+      <w:pPr>
+        <w:pStyle w:val="ListParagraph"/>
+        <w:numPr>
+          <w:ilvl w:val="0"/>
+          <w:numId w:val="9"/>
+        </w:numPr>
         <w:spacing w:after="160" w:line="259" w:lineRule="auto"/>
         <w:rPr>
           <w:b/>
@@ -615,12 +582,149 @@
         <w:rPr>
           <w:b/>
         </w:rPr>
-        <w:br w:type="page"/>
+        <w:lastRenderedPageBreak/>
+        <w:t>pg. 155-158 of the Dee and Penner (2017) paper</w:t>
       </w:r>
     </w:p>
     <w:p>
       <w:pPr>
         <w:pStyle w:val="ListParagraph"/>
+        <w:spacing w:after="160" w:line="259" w:lineRule="auto"/>
+        <w:ind w:left="1080"/>
+        <w:rPr>
+          <w:bCs/>
+        </w:rPr>
+      </w:pPr>
+    </w:p>
+    <w:p>
+      <w:pPr>
+        <w:pStyle w:val="ListParagraph"/>
+        <w:numPr>
+          <w:ilvl w:val="3"/>
+          <w:numId w:val="6"/>
+        </w:numPr>
+        <w:spacing w:after="160" w:line="259" w:lineRule="auto"/>
+        <w:ind w:left="1080"/>
+        <w:rPr>
+          <w:bCs/>
+        </w:rPr>
+      </w:pPr>
+      <w:r>
+        <w:rPr>
+          <w:bCs/>
+        </w:rPr>
+        <w:t xml:space="preserve">Review Dee and Penner’s discussion of Table 11. With your </w:t>
+      </w:r>
+      <w:proofErr w:type="gramStart"/>
+      <w:r>
+        <w:rPr>
+          <w:bCs/>
+        </w:rPr>
+        <w:t>newly-found</w:t>
+      </w:r>
+      <w:proofErr w:type="gramEnd"/>
+      <w:r>
+        <w:rPr>
+          <w:bCs/>
+        </w:rPr>
+        <w:t xml:space="preserve"> understanding of </w:t>
+      </w:r>
+      <w:r>
+        <w:rPr>
+          <w:bCs/>
+        </w:rPr>
+        <w:t>“</w:t>
+      </w:r>
+      <w:r>
+        <w:rPr>
+          <w:bCs/>
+        </w:rPr>
+        <w:t>never</w:t>
+      </w:r>
+      <w:r>
+        <w:rPr>
+          <w:bCs/>
+        </w:rPr>
+        <w:t xml:space="preserve"> takers,” “always takers,” and “compliers,” can you now interpret what this analysis intends to uncover about the Local Average Treatment Effect and how treatment effects may differ across these three groups?</w:t>
+      </w:r>
+    </w:p>
+    <w:p>
+      <w:pPr>
+        <w:pStyle w:val="ListParagraph"/>
+        <w:numPr>
+          <w:ilvl w:val="3"/>
+          <w:numId w:val="6"/>
+        </w:numPr>
+        <w:spacing w:after="160" w:line="259" w:lineRule="auto"/>
+        <w:ind w:left="1080"/>
+        <w:rPr>
+          <w:bCs/>
+        </w:rPr>
+      </w:pPr>
+      <w:r>
+        <w:rPr>
+          <w:bCs/>
+        </w:rPr>
+        <w:t>A clarifying point: t</w:t>
+      </w:r>
+      <w:r>
+        <w:rPr>
+          <w:bCs/>
+        </w:rPr>
+        <w:t>he authors write that, “when treatment effects are not homogenous across these groups, and assuming monotonicity, estimates like ours are Local Average Treatment Effects”</w:t>
+      </w:r>
+      <w:r>
+        <w:rPr>
+          <w:bCs/>
+        </w:rPr>
+        <w:t xml:space="preserve"> (pg. 156). In mathematics, monotonicity means that a function is either increasing or decreasing over its entire domain. </w:t>
+      </w:r>
+      <w:r>
+        <w:rPr>
+          <w:bCs/>
+        </w:rPr>
+        <w:t xml:space="preserve">Here, monotonicity means </w:t>
+      </w:r>
+      <w:r>
+        <w:rPr>
+          <w:bCs/>
+        </w:rPr>
+        <w:t xml:space="preserve">that moving from not getting the treatment to getting the treatment can only make you equally or more likely to take the treatment up. Aka, </w:t>
+      </w:r>
+      <w:r>
+        <w:rPr>
+          <w:bCs/>
+        </w:rPr>
+        <w:t xml:space="preserve">there are no </w:t>
+      </w:r>
+      <w:proofErr w:type="spellStart"/>
+      <w:r>
+        <w:rPr>
+          <w:bCs/>
+        </w:rPr>
+        <w:t>defiers</w:t>
+      </w:r>
+      <w:proofErr w:type="spellEnd"/>
+      <w:r>
+        <w:rPr>
+          <w:bCs/>
+        </w:rPr>
+        <w:t>.</w:t>
+      </w:r>
+    </w:p>
+    <w:p>
+      <w:pPr>
+        <w:pStyle w:val="ListParagraph"/>
+        <w:spacing w:after="160" w:line="259" w:lineRule="auto"/>
+        <w:ind w:left="1080"/>
+        <w:rPr>
+          <w:bCs/>
+        </w:rPr>
+      </w:pPr>
+    </w:p>
+    <w:p>
+      <w:pPr>
+        <w:pStyle w:val="ListParagraph"/>
         <w:numPr>
           <w:ilvl w:val="0"/>
           <w:numId w:val="9"/>
@@ -633,7 +737,6 @@
         <w:rPr>
           <w:b/>
         </w:rPr>
-        <w:lastRenderedPageBreak/>
         <w:t>The Dee</w:t>
       </w:r>
       <w:r>
@@ -954,23 +1057,7 @@
           <w:color w:val="000000"/>
           <w:u w:val="single"/>
         </w:rPr>
-        <w:t xml:space="preserve">(try to describe in each case </w:t>
-      </w:r>
-      <w:proofErr w:type="gramStart"/>
-      <w:r>
-        <w:rPr>
-          <w:color w:val="000000"/>
-          <w:u w:val="single"/>
-        </w:rPr>
-        <w:t>what are the obstacles to causal identification for the endogenous predictor</w:t>
-      </w:r>
-      <w:proofErr w:type="gramEnd"/>
-      <w:r>
-        <w:rPr>
-          <w:color w:val="000000"/>
-          <w:u w:val="single"/>
-        </w:rPr>
-        <w:t>, why the instrument is exogenous, and why the instrument might satisfy the exclusion restriction)</w:t>
+        <w:t>(try to describe in each case what are the obstacles to causal identification for the endogenous predictor, why the instrument is exogenous, and why the instrument might satisfy the exclusion restriction)</w:t>
       </w:r>
       <w:r>
         <w:rPr>
@@ -1206,21 +1293,7 @@
         <w:rPr>
           <w:b/>
         </w:rPr>
-        <w:t xml:space="preserve">The Angrist, Cohodes, </w:t>
-      </w:r>
-      <w:proofErr w:type="spellStart"/>
-      <w:r>
-        <w:rPr>
-          <w:b/>
-        </w:rPr>
-        <w:t>Dynarski</w:t>
-      </w:r>
-      <w:proofErr w:type="spellEnd"/>
-      <w:r>
-        <w:rPr>
-          <w:b/>
-        </w:rPr>
-        <w:t>, Pathak &amp; Walters</w:t>
+        <w:t>The Angrist, Cohodes, Dynarski, Pathak &amp; Walters</w:t>
       </w:r>
       <w:r>
         <w:rPr>
@@ -1274,21 +1347,7 @@
         <w:rPr>
           <w:i/>
         </w:rPr>
-        <w:t xml:space="preserve">there are </w:t>
-      </w:r>
-      <w:proofErr w:type="gramStart"/>
-      <w:r>
-        <w:rPr>
-          <w:i/>
-        </w:rPr>
-        <w:t>lots of</w:t>
-      </w:r>
-      <w:proofErr w:type="gramEnd"/>
-      <w:r>
-        <w:rPr>
-          <w:i/>
-        </w:rPr>
-        <w:t xml:space="preserve"> sub-questions here, again focus on the big question and then the specific ones</w:t>
+        <w:t>there are lots of sub-questions here, again focus on the big question and then the specific ones</w:t>
       </w:r>
       <w:r>
         <w:t>)</w:t>
@@ -1391,22 +1450,7 @@
         <w:rPr>
           <w:i/>
         </w:rPr>
-        <w:lastRenderedPageBreak/>
-        <w:t xml:space="preserve">What are the observable similarities and differences between </w:t>
-      </w:r>
-      <w:proofErr w:type="gramStart"/>
-      <w:r>
-        <w:rPr>
-          <w:i/>
-        </w:rPr>
-        <w:t>charter lottery applicant winners</w:t>
-      </w:r>
-      <w:proofErr w:type="gramEnd"/>
-      <w:r>
-        <w:rPr>
-          <w:i/>
-        </w:rPr>
-        <w:t xml:space="preserve"> and losers?</w:t>
+        <w:t>What are the observable similarities and differences between charter lottery applicant winners and losers?</w:t>
       </w:r>
     </w:p>
     <w:p>
@@ -1436,15 +1480,7 @@
         </w:numPr>
       </w:pPr>
       <w:r>
-        <w:t xml:space="preserve">What is the source of exogenous variation in </w:t>
-      </w:r>
-      <w:proofErr w:type="gramStart"/>
-      <w:r>
-        <w:t>treatment which</w:t>
-      </w:r>
-      <w:proofErr w:type="gramEnd"/>
-      <w:r>
-        <w:t xml:space="preserve"> the authors leverage to claim a credibly causal effect of charter schools on medium-term outcomes?</w:t>
+        <w:t>What is the source of exogenous variation in treatment which the authors leverage to claim a credibly causal effect of charter schools on medium-term outcomes?</w:t>
       </w:r>
     </w:p>
     <w:p>
@@ -1559,16 +1595,8 @@
         <w:rPr>
           <w:i/>
         </w:rPr>
-        <w:t>What are the quantified effects of charter school attendance on MCAS, SAT and AP test scores, grade progression, HS graduation, and college enrollment/</w:t>
-      </w:r>
-      <w:proofErr w:type="gramStart"/>
-      <w:r>
-        <w:rPr>
-          <w:i/>
-        </w:rPr>
-        <w:t>persistence?</w:t>
-      </w:r>
-      <w:proofErr w:type="gramEnd"/>
+        <w:t>What are the quantified effects of charter school attendance on MCAS, SAT and AP test scores, grade progression, HS graduation, and college enrollment/persistence?</w:t>
+      </w:r>
     </w:p>
     <w:p>
       <w:pPr>
@@ -1587,15 +1615,7 @@
       </w:r>
       <w:proofErr w:type="spellEnd"/>
       <w:r>
-        <w:t xml:space="preserve">. </w:t>
-      </w:r>
-      <w:proofErr w:type="gramStart"/>
-      <w:r>
-        <w:t>3</w:t>
-      </w:r>
-      <w:proofErr w:type="gramEnd"/>
-      <w:r>
-        <w:t xml:space="preserve"> and 4 and the method of creating the kernel function, why is the resulting Figure 1 an important addition to the paper beyond </w:t>
+        <w:t xml:space="preserve">. 3 and 4 and the method of creating the kernel function, why is the resulting Figure 1 an important addition to the paper beyond </w:t>
       </w:r>
       <w:r>
         <w:t xml:space="preserve">just a visualization of the </w:t>
@@ -1653,15 +1673,7 @@
         </w:numPr>
       </w:pPr>
       <w:r>
-        <w:t xml:space="preserve">The authors find that charter school attendance reduces on-time graduation by 14.5 percentage points. How does </w:t>
-      </w:r>
-      <w:proofErr w:type="gramStart"/>
-      <w:r>
-        <w:t>this square with the rest of the paper’s results and what might be some of the mechanisms by which the charter schools in this sample are achieving the observed results</w:t>
-      </w:r>
-      <w:proofErr w:type="gramEnd"/>
-      <w:r>
-        <w:t>?</w:t>
+        <w:t>The authors find that charter school attendance reduces on-time graduation by 14.5 percentage points. How does this square with the rest of the paper’s results and what might be some of the mechanisms by which the charter schools in this sample are achieving the observed results?</w:t>
       </w:r>
     </w:p>
     <w:p>
@@ -1672,13 +1684,8 @@
           <w:numId w:val="18"/>
         </w:numPr>
       </w:pPr>
-      <w:proofErr w:type="gramStart"/>
-      <w:r>
-        <w:t>Is the authors’ identification of the causal effects of charter attendance affected</w:t>
-      </w:r>
-      <w:proofErr w:type="gramEnd"/>
-      <w:r>
-        <w:t xml:space="preserve"> by whether charter schools “push out” poor performers or disruptive students? Why or why not?</w:t>
+      <w:r>
+        <w:t>Is the authors’ identification of the causal effects of charter attendance affected by whether charter schools “push out” poor performers or disruptive students? Why or why not?</w:t>
       </w:r>
     </w:p>
     <w:p>
@@ -1689,13 +1696,8 @@
           <w:numId w:val="18"/>
         </w:numPr>
       </w:pPr>
-      <w:proofErr w:type="gramStart"/>
-      <w:r>
-        <w:t>Is the policy implication of the authors’ findings on charter attendance affected</w:t>
-      </w:r>
-      <w:proofErr w:type="gramEnd"/>
-      <w:r>
-        <w:t xml:space="preserve"> by whether charter schools “push out” poor performers or disruptive students? Why or why not?</w:t>
+      <w:r>
+        <w:t>Is the policy implication of the authors’ findings on charter attendance affected by whether charter schools “push out” poor performers or disruptive students? Why or why not?</w:t>
       </w:r>
     </w:p>
     <w:p>
@@ -1707,11 +1709,7 @@
         </w:numPr>
       </w:pPr>
       <w:r>
-        <w:t xml:space="preserve">The authors find that while lottery winners attend school with stronger performing peers than lottery losers in the year immediately after winning the lottery, these </w:t>
-      </w:r>
-      <w:r>
-        <w:lastRenderedPageBreak/>
-        <w:t xml:space="preserve">differences evaporate over </w:t>
+        <w:t xml:space="preserve">The authors find that while lottery winners attend school with stronger performing peers than lottery losers in the year immediately after winning the lottery, these differences evaporate over </w:t>
       </w:r>
       <w:proofErr w:type="gramStart"/>
       <w:r>
@@ -1740,7 +1738,7 @@
 </file>
 
 <file path=word/numbering.xml><?xml version="1.0" encoding="utf-8"?>
-<w:numbering xmlns:wpc="http://schemas.microsoft.com/office/word/2010/wordprocessingCanvas" xmlns:cx="http://schemas.microsoft.com/office/drawing/2014/chartex" xmlns:cx1="http://schemas.microsoft.com/office/drawing/2015/9/8/chartex" xmlns:mc="http://schemas.openxmlformats.org/markup-compatibility/2006" xmlns:o="urn:schemas-microsoft-com:office:office" xmlns:r="http://schemas.openxmlformats.org/officeDocument/2006/relationships" xmlns:m="http://schemas.openxmlformats.org/officeDocument/2006/math" xmlns:v="urn:schemas-microsoft-com:vml" xmlns:wp14="http://schemas.microsoft.com/office/word/2010/wordprocessingDrawing" xmlns:wp="http://schemas.openxmlformats.org/drawingml/2006/wordprocessingDrawing" xmlns:w10="urn:schemas-microsoft-com:office:word" xmlns:w="http://schemas.openxmlformats.org/wordprocessingml/2006/main" xmlns:w14="http://schemas.microsoft.com/office/word/2010/wordml" xmlns:w15="http://schemas.microsoft.com/office/word/2012/wordml" xmlns:w16se="http://schemas.microsoft.com/office/word/2015/wordml/symex" xmlns:wpg="http://schemas.microsoft.com/office/word/2010/wordprocessingGroup" xmlns:wpi="http://schemas.microsoft.com/office/word/2010/wordprocessingInk" xmlns:wne="http://schemas.microsoft.com/office/word/2006/wordml" xmlns:wps="http://schemas.microsoft.com/office/word/2010/wordprocessingShape" mc:Ignorable="w14 w15 w16se wp14">
+<w:numbering xmlns:wpc="http://schemas.microsoft.com/office/word/2010/wordprocessingCanvas" xmlns:cx="http://schemas.microsoft.com/office/drawing/2014/chartex" xmlns:cx1="http://schemas.microsoft.com/office/drawing/2015/9/8/chartex" xmlns:cx2="http://schemas.microsoft.com/office/drawing/2015/10/21/chartex" xmlns:cx3="http://schemas.microsoft.com/office/drawing/2016/5/9/chartex" xmlns:cx4="http://schemas.microsoft.com/office/drawing/2016/5/10/chartex" xmlns:cx5="http://schemas.microsoft.com/office/drawing/2016/5/11/chartex" xmlns:cx6="http://schemas.microsoft.com/office/drawing/2016/5/12/chartex" xmlns:cx7="http://schemas.microsoft.com/office/drawing/2016/5/13/chartex" xmlns:cx8="http://schemas.microsoft.com/office/drawing/2016/5/14/chartex" xmlns:mc="http://schemas.openxmlformats.org/markup-compatibility/2006" xmlns:aink="http://schemas.microsoft.com/office/drawing/2016/ink" xmlns:am3d="http://schemas.microsoft.com/office/drawing/2017/model3d" xmlns:o="urn:schemas-microsoft-com:office:office" xmlns:oel="http://schemas.microsoft.com/office/2019/extlst" xmlns:r="http://schemas.openxmlformats.org/officeDocument/2006/relationships" xmlns:m="http://schemas.openxmlformats.org/officeDocument/2006/math" xmlns:v="urn:schemas-microsoft-com:vml" xmlns:wp14="http://schemas.microsoft.com/office/word/2010/wordprocessingDrawing" xmlns:wp="http://schemas.openxmlformats.org/drawingml/2006/wordprocessingDrawing" xmlns:w10="urn:schemas-microsoft-com:office:word" xmlns:w="http://schemas.openxmlformats.org/wordprocessingml/2006/main" xmlns:w14="http://schemas.microsoft.com/office/word/2010/wordml" xmlns:w15="http://schemas.microsoft.com/office/word/2012/wordml" xmlns:w16cex="http://schemas.microsoft.com/office/word/2018/wordml/cex" xmlns:w16cid="http://schemas.microsoft.com/office/word/2016/wordml/cid" xmlns:w16="http://schemas.microsoft.com/office/word/2018/wordml" xmlns:w16sdtdh="http://schemas.microsoft.com/office/word/2020/wordml/sdtdatahash" xmlns:w16se="http://schemas.microsoft.com/office/word/2015/wordml/symex" xmlns:wpg="http://schemas.microsoft.com/office/word/2010/wordprocessingGroup" xmlns:wpi="http://schemas.microsoft.com/office/word/2010/wordprocessingInk" xmlns:wne="http://schemas.microsoft.com/office/word/2006/wordml" xmlns:wps="http://schemas.microsoft.com/office/word/2010/wordprocessingShape" mc:Ignorable="w14 w15 w16se w16cid w16 w16cex w16sdtdh wp14">
   <w:abstractNum w:abstractNumId="0" w15:restartNumberingAfterBreak="0">
     <w:nsid w:val="02F234AE"/>
     <w:multiLevelType w:val="hybridMultilevel"/>
@@ -2628,7 +2626,7 @@
   <w:abstractNum w:abstractNumId="10" w15:restartNumberingAfterBreak="0">
     <w:nsid w:val="645B4057"/>
     <w:multiLevelType w:val="hybridMultilevel"/>
-    <w:tmpl w:val="06809A0A"/>
+    <w:tmpl w:val="56A8E2AA"/>
     <w:lvl w:ilvl="0" w:tplc="DD104602">
       <w:start w:val="1"/>
       <w:numFmt w:val="upperRoman"/>
@@ -2718,7 +2716,7 @@
   <w:abstractNum w:abstractNumId="11" w15:restartNumberingAfterBreak="0">
     <w:nsid w:val="65831904"/>
     <w:multiLevelType w:val="hybridMultilevel"/>
-    <w:tmpl w:val="25626F2A"/>
+    <w:tmpl w:val="7EF4D76C"/>
     <w:lvl w:ilvl="0" w:tplc="0409000F">
       <w:start w:val="1"/>
       <w:numFmt w:val="decimal"/>
@@ -3454,68 +3452,68 @@
       </w:pPr>
     </w:lvl>
   </w:abstractNum>
-  <w:num w:numId="1">
+  <w:num w:numId="1" w16cid:durableId="670565929">
     <w:abstractNumId w:val="16"/>
   </w:num>
-  <w:num w:numId="2">
+  <w:num w:numId="2" w16cid:durableId="392430122">
     <w:abstractNumId w:val="0"/>
   </w:num>
-  <w:num w:numId="3">
+  <w:num w:numId="3" w16cid:durableId="745032161">
     <w:abstractNumId w:val="5"/>
   </w:num>
-  <w:num w:numId="4">
+  <w:num w:numId="4" w16cid:durableId="1896308624">
     <w:abstractNumId w:val="18"/>
   </w:num>
-  <w:num w:numId="5">
+  <w:num w:numId="5" w16cid:durableId="902715828">
     <w:abstractNumId w:val="2"/>
   </w:num>
-  <w:num w:numId="6">
+  <w:num w:numId="6" w16cid:durableId="1118135572">
     <w:abstractNumId w:val="12"/>
   </w:num>
-  <w:num w:numId="7">
+  <w:num w:numId="7" w16cid:durableId="669992097">
     <w:abstractNumId w:val="1"/>
   </w:num>
-  <w:num w:numId="8">
+  <w:num w:numId="8" w16cid:durableId="2071924955">
     <w:abstractNumId w:val="11"/>
   </w:num>
-  <w:num w:numId="9">
+  <w:num w:numId="9" w16cid:durableId="367801048">
     <w:abstractNumId w:val="10"/>
   </w:num>
-  <w:num w:numId="10">
+  <w:num w:numId="10" w16cid:durableId="1070493969">
     <w:abstractNumId w:val="7"/>
   </w:num>
-  <w:num w:numId="11">
+  <w:num w:numId="11" w16cid:durableId="1490636653">
     <w:abstractNumId w:val="13"/>
   </w:num>
-  <w:num w:numId="12">
+  <w:num w:numId="12" w16cid:durableId="1036082661">
     <w:abstractNumId w:val="3"/>
   </w:num>
-  <w:num w:numId="13">
+  <w:num w:numId="13" w16cid:durableId="2016179954">
     <w:abstractNumId w:val="9"/>
   </w:num>
-  <w:num w:numId="14">
+  <w:num w:numId="14" w16cid:durableId="414057504">
     <w:abstractNumId w:val="4"/>
   </w:num>
-  <w:num w:numId="15">
+  <w:num w:numId="15" w16cid:durableId="367606919">
     <w:abstractNumId w:val="17"/>
   </w:num>
-  <w:num w:numId="16">
+  <w:num w:numId="16" w16cid:durableId="418018357">
     <w:abstractNumId w:val="14"/>
   </w:num>
-  <w:num w:numId="17">
+  <w:num w:numId="17" w16cid:durableId="948005993">
     <w:abstractNumId w:val="15"/>
   </w:num>
-  <w:num w:numId="18">
+  <w:num w:numId="18" w16cid:durableId="1519082411">
     <w:abstractNumId w:val="6"/>
   </w:num>
-  <w:num w:numId="19">
+  <w:num w:numId="19" w16cid:durableId="1782383052">
     <w:abstractNumId w:val="8"/>
   </w:num>
 </w:numbering>
 </file>
 
 <file path=word/styles.xml><?xml version="1.0" encoding="utf-8"?>
-<w:styles xmlns:mc="http://schemas.openxmlformats.org/markup-compatibility/2006" xmlns:r="http://schemas.openxmlformats.org/officeDocument/2006/relationships" xmlns:w="http://schemas.openxmlformats.org/wordprocessingml/2006/main" xmlns:w14="http://schemas.microsoft.com/office/word/2010/wordml" xmlns:w15="http://schemas.microsoft.com/office/word/2012/wordml" xmlns:w16se="http://schemas.microsoft.com/office/word/2015/wordml/symex" mc:Ignorable="w14 w15 w16se">
+<w:styles xmlns:mc="http://schemas.openxmlformats.org/markup-compatibility/2006" xmlns:r="http://schemas.openxmlformats.org/officeDocument/2006/relationships" xmlns:w="http://schemas.openxmlformats.org/wordprocessingml/2006/main" xmlns:w14="http://schemas.microsoft.com/office/word/2010/wordml" xmlns:w15="http://schemas.microsoft.com/office/word/2012/wordml" xmlns:w16cex="http://schemas.microsoft.com/office/word/2018/wordml/cex" xmlns:w16cid="http://schemas.microsoft.com/office/word/2016/wordml/cid" xmlns:w16="http://schemas.microsoft.com/office/word/2018/wordml" xmlns:w16sdtdh="http://schemas.microsoft.com/office/word/2020/wordml/sdtdatahash" xmlns:w16se="http://schemas.microsoft.com/office/word/2015/wordml/symex" mc:Ignorable="w14 w15 w16se w16cid w16 w16cex w16sdtdh">
   <w:docDefaults>
     <w:rPrDefault>
       <w:rPr>
@@ -3531,7 +3529,7 @@
       </w:pPr>
     </w:pPrDefault>
   </w:docDefaults>
-  <w:latentStyles w:defLockedState="0" w:defUIPriority="99" w:defSemiHidden="0" w:defUnhideWhenUsed="0" w:defQFormat="0" w:count="371">
+  <w:latentStyles w:defLockedState="0" w:defUIPriority="99" w:defSemiHidden="0" w:defUnhideWhenUsed="0" w:defQFormat="0" w:count="376">
     <w:lsdException w:name="Normal" w:uiPriority="0" w:qFormat="1"/>
     <w:lsdException w:name="heading 1" w:uiPriority="9" w:qFormat="1"/>
     <w:lsdException w:name="heading 2" w:semiHidden="1" w:uiPriority="9" w:unhideWhenUsed="1" w:qFormat="1"/>
@@ -3903,6 +3901,11 @@
     <w:lsdException w:name="List Table 5 Dark Accent 6" w:uiPriority="50"/>
     <w:lsdException w:name="List Table 6 Colorful Accent 6" w:uiPriority="51"/>
     <w:lsdException w:name="List Table 7 Colorful Accent 6" w:uiPriority="52"/>
+    <w:lsdException w:name="Mention" w:semiHidden="1" w:unhideWhenUsed="1"/>
+    <w:lsdException w:name="Smart Hyperlink" w:semiHidden="1" w:unhideWhenUsed="1"/>
+    <w:lsdException w:name="Hashtag" w:semiHidden="1" w:unhideWhenUsed="1"/>
+    <w:lsdException w:name="Unresolved Mention" w:semiHidden="1" w:unhideWhenUsed="1"/>
+    <w:lsdException w:name="Smart Link" w:semiHidden="1" w:unhideWhenUsed="1"/>
   </w:latentStyles>
   <w:style w:type="paragraph" w:default="1" w:styleId="Normal">
     <w:name w:val="Normal"/>
@@ -4404,18 +4407,18 @@
 </file>
 
 <file path=customXml/item2.xml><?xml version="1.0" encoding="utf-8"?>
+<p:properties xmlns:p="http://schemas.microsoft.com/office/2006/metadata/properties" xmlns:xsi="http://www.w3.org/2001/XMLSchema-instance" xmlns:pc="http://schemas.microsoft.com/office/infopath/2007/PartnerControls">
+  <documentManagement/>
+</p:properties>
+</file>
+
+<file path=customXml/item3.xml><?xml version="1.0" encoding="utf-8"?>
 <?mso-contentType ?>
 <FormTemplates xmlns="http://schemas.microsoft.com/sharepoint/v3/contenttype/forms">
   <Display>DocumentLibraryForm</Display>
   <Edit>DocumentLibraryForm</Edit>
   <New>DocumentLibraryForm</New>
 </FormTemplates>
-</file>
-
-<file path=customXml/item3.xml><?xml version="1.0" encoding="utf-8"?>
-<p:properties xmlns:p="http://schemas.microsoft.com/office/2006/metadata/properties" xmlns:xsi="http://www.w3.org/2001/XMLSchema-instance" xmlns:pc="http://schemas.microsoft.com/office/infopath/2007/PartnerControls">
-  <documentManagement/>
-</p:properties>
 </file>
 
 <file path=customXml/itemProps1.xml><?xml version="1.0" encoding="utf-8"?>
@@ -4437,18 +4440,18 @@
 </file>
 
 <file path=customXml/itemProps2.xml><?xml version="1.0" encoding="utf-8"?>
-<ds:datastoreItem xmlns:ds="http://schemas.openxmlformats.org/officeDocument/2006/customXml" ds:itemID="{28E683B5-2566-4013-BDE9-6EF61E1AA7F7}">
-  <ds:schemaRefs>
-    <ds:schemaRef ds:uri="http://schemas.microsoft.com/sharepoint/v3/contenttype/forms"/>
-  </ds:schemaRefs>
-</ds:datastoreItem>
-</file>
-
-<file path=customXml/itemProps3.xml><?xml version="1.0" encoding="utf-8"?>
 <ds:datastoreItem xmlns:ds="http://schemas.openxmlformats.org/officeDocument/2006/customXml" ds:itemID="{4C1DA4ED-D1E2-4206-9400-5BA29B955D30}">
   <ds:schemaRefs>
     <ds:schemaRef ds:uri="http://schemas.microsoft.com/office/2006/metadata/properties"/>
     <ds:schemaRef ds:uri="http://schemas.microsoft.com/office/infopath/2007/PartnerControls"/>
   </ds:schemaRefs>
 </ds:datastoreItem>
+</file>
+
+<file path=customXml/itemProps3.xml><?xml version="1.0" encoding="utf-8"?>
+<ds:datastoreItem xmlns:ds="http://schemas.openxmlformats.org/officeDocument/2006/customXml" ds:itemID="{28E683B5-2566-4013-BDE9-6EF61E1AA7F7}">
+  <ds:schemaRefs>
+    <ds:schemaRef ds:uri="http://schemas.microsoft.com/sharepoint/v3/contenttype/forms"/>
+  </ds:schemaRefs>
+</ds:datastoreItem>
 </file>
</xml_diff>